<commit_message>
Lab 2.1 Corrected report
</commit_message>
<xml_diff>
--- a/Otchet_Lab2.docx
+++ b/Otchet_Lab2.docx
@@ -23,6 +23,8 @@
         </w:rPr>
         <w:t>вычислительной техники</w:t>
       </w:r>
+      <w:bookmarkStart w:id="0" w:name="_GoBack"/>
+      <w:bookmarkEnd w:id="0"/>
     </w:p>
     <w:p>
       <w:pPr>
@@ -174,8 +176,19 @@
           <w:sz w:val="24"/>
           <w:szCs w:val="24"/>
         </w:rPr>
-        <w:t>технология программирования на Java</w:t>
-      </w:r>
+        <w:t xml:space="preserve">технология программирования на </w:t>
+      </w:r>
+      <w:proofErr w:type="spellStart"/>
+      <w:r>
+        <w:rPr>
+          <w:rFonts w:ascii="Times New Roman" w:hAnsi="Times New Roman"/>
+          <w:i/>
+          <w:sz w:val="24"/>
+          <w:szCs w:val="24"/>
+        </w:rPr>
+        <w:t>Java</w:t>
+      </w:r>
+      <w:proofErr w:type="spellEnd"/>
     </w:p>
     <w:p>
       <w:pPr>
@@ -1334,7 +1347,7 @@
           <w:lang w:eastAsia="ru-RU"/>
         </w:rPr>
       </w:pPr>
-      <w:bookmarkStart w:id="0" w:name="_Toc38668442"/>
+      <w:bookmarkStart w:id="1" w:name="_Toc38668442"/>
       <w:r>
         <w:rPr>
           <w:rFonts w:ascii="Times New Roman" w:eastAsia="Times New Roman" w:hAnsi="Times New Roman" w:cs="Times New Roman"/>
@@ -1347,7 +1360,7 @@
         <w:lastRenderedPageBreak/>
         <w:t>ЦЕЛЬ И ЗАДАНИЕ</w:t>
       </w:r>
-      <w:bookmarkEnd w:id="0"/>
+      <w:bookmarkEnd w:id="1"/>
     </w:p>
     <w:p>
       <w:pPr>
@@ -1361,7 +1374,7 @@
           <w:lang w:eastAsia="ru-RU"/>
         </w:rPr>
       </w:pPr>
-      <w:bookmarkStart w:id="1" w:name="_Toc38668443"/>
+      <w:bookmarkStart w:id="2" w:name="_Toc38668443"/>
       <w:r>
         <w:rPr>
           <w:rFonts w:ascii="Times New Roman" w:eastAsia="Times New Roman" w:hAnsi="Times New Roman" w:cs="Times New Roman"/>
@@ -1373,7 +1386,7 @@
         </w:rPr>
         <w:t>Цель работы:</w:t>
       </w:r>
-      <w:bookmarkEnd w:id="1"/>
+      <w:bookmarkEnd w:id="2"/>
     </w:p>
     <w:p>
       <w:pPr>
@@ -1392,7 +1405,35 @@
         <w:rPr>
           <w:rFonts w:ascii="Times New Roman" w:hAnsi="Times New Roman"/>
         </w:rPr>
-        <w:t xml:space="preserve">Познакомиться с основными графическими библиотеками Java - AWT и Swing и их основными компонентами. Изучить классы менеджеров компоновки, классы создания меню приложения, основных и диалоговых окон и т.д. </w:t>
+        <w:t xml:space="preserve">Познакомиться с основными графическими библиотеками </w:t>
+      </w:r>
+      <w:proofErr w:type="spellStart"/>
+      <w:r>
+        <w:rPr>
+          <w:rFonts w:ascii="Times New Roman" w:hAnsi="Times New Roman"/>
+        </w:rPr>
+        <w:t>Java</w:t>
+      </w:r>
+      <w:proofErr w:type="spellEnd"/>
+      <w:r>
+        <w:rPr>
+          <w:rFonts w:ascii="Times New Roman" w:hAnsi="Times New Roman"/>
+        </w:rPr>
+        <w:t xml:space="preserve"> - AWT и </w:t>
+      </w:r>
+      <w:proofErr w:type="spellStart"/>
+      <w:r>
+        <w:rPr>
+          <w:rFonts w:ascii="Times New Roman" w:hAnsi="Times New Roman"/>
+        </w:rPr>
+        <w:t>Swing</w:t>
+      </w:r>
+      <w:proofErr w:type="spellEnd"/>
+      <w:r>
+        <w:rPr>
+          <w:rFonts w:ascii="Times New Roman" w:hAnsi="Times New Roman"/>
+        </w:rPr>
+        <w:t xml:space="preserve"> и их основными компонентами. Изучить классы менеджеров компоновки, классы создания меню приложения, основных и диалоговых окон и т.д. </w:t>
       </w:r>
     </w:p>
     <w:p>
@@ -1490,7 +1531,7 @@
           <w:lang w:eastAsia="ru-RU"/>
         </w:rPr>
       </w:pPr>
-      <w:bookmarkStart w:id="2" w:name="_Toc38668444"/>
+      <w:bookmarkStart w:id="3" w:name="_Toc38668444"/>
       <w:r>
         <w:rPr>
           <w:rFonts w:ascii="Times New Roman" w:eastAsia="Times New Roman" w:hAnsi="Times New Roman" w:cs="Times New Roman"/>
@@ -1502,7 +1543,7 @@
         </w:rPr>
         <w:t>Задание</w:t>
       </w:r>
-      <w:bookmarkEnd w:id="2"/>
+      <w:bookmarkEnd w:id="3"/>
     </w:p>
     <w:p>
       <w:pPr>
@@ -1543,13 +1584,7 @@
         <w:rPr>
           <w:rFonts w:ascii="Times New Roman" w:hAnsi="Times New Roman"/>
         </w:rPr>
-        <w:t>добавить кнопки «Старт» и «Стоп» в панель управления. Они должны запускать и останавливать симуляцию соответственно. Если симуляция остановлена, то кнопка «Стоп» должна блокироваться. Если симуляция идет, то блокируется кнопка «Старт». Клавиши B и E долж</w:t>
-      </w:r>
-      <w:r>
-        <w:rPr>
-          <w:rFonts w:ascii="Times New Roman" w:hAnsi="Times New Roman"/>
-        </w:rPr>
-        <w:t>ны функционировать по-прежнему;</w:t>
+        <w:t>добавить кнопки «Старт» и «Стоп» в панель управления. Они должны запускать и останавливать симуляцию соответственно. Если симуляция остановлена, то кнопка «Стоп» должна блокироваться. Если симуляция идет, то блокируется кнопка «Старт». Клавиши B и E должны функционировать по-прежнему;</w:t>
       </w:r>
     </w:p>
     <w:p>
@@ -1570,13 +1605,7 @@
         <w:rPr>
           <w:rFonts w:ascii="Times New Roman" w:hAnsi="Times New Roman"/>
         </w:rPr>
-        <w:t>добавить переключатель «Показывать информацию», который разрешает отображение модально</w:t>
-      </w:r>
-      <w:r>
-        <w:rPr>
-          <w:rFonts w:ascii="Times New Roman" w:hAnsi="Times New Roman"/>
-        </w:rPr>
-        <w:t>го диалога из 7 пункта задания;</w:t>
+        <w:t>добавить переключатель «Показывать информацию», который разрешает отображение модального диалога из 7 пункта задания;</w:t>
       </w:r>
     </w:p>
     <w:p>
@@ -1597,13 +1626,7 @@
         <w:rPr>
           <w:rFonts w:ascii="Times New Roman" w:hAnsi="Times New Roman"/>
         </w:rPr>
-        <w:t>добавить группу из 2 исключающих переключателей: «Показывать время симуляции» и «Скрывать время симуляции». Клавиша T долж</w:t>
-      </w:r>
-      <w:r>
-        <w:rPr>
-          <w:rFonts w:ascii="Times New Roman" w:hAnsi="Times New Roman"/>
-        </w:rPr>
-        <w:t>на функционировать по-прежнему;</w:t>
+        <w:t>добавить группу из 2 исключающих переключателей: «Показывать время симуляции» и «Скрывать время симуляции». Клавиша T должна функционировать по-прежнему;</w:t>
       </w:r>
     </w:p>
     <w:p>
@@ -1624,13 +1647,7 @@
         <w:rPr>
           <w:rFonts w:ascii="Times New Roman" w:hAnsi="Times New Roman"/>
         </w:rPr>
-        <w:t>используя различные менеджеры компоновки, реализовать интерфейс пользователя со</w:t>
-      </w:r>
-      <w:r>
-        <w:rPr>
-          <w:rFonts w:ascii="Times New Roman" w:hAnsi="Times New Roman"/>
-        </w:rPr>
-        <w:t>гласно индивидуальному заданию;</w:t>
+        <w:t>используя различные менеджеры компоновки, реализовать интерфейс пользователя согласно индивидуальному заданию;</w:t>
       </w:r>
     </w:p>
     <w:p>
@@ -1651,25 +1668,7 @@
         <w:rPr>
           <w:rFonts w:ascii="Times New Roman" w:hAnsi="Times New Roman"/>
         </w:rPr>
-        <w:t xml:space="preserve">добавить в программу главное в меню и панель инструментов, </w:t>
-      </w:r>
-      <w:r>
-        <w:rPr>
-          <w:rFonts w:ascii="Times New Roman" w:hAnsi="Times New Roman"/>
-        </w:rPr>
-        <w:t>в которых продублировать основны</w:t>
-      </w:r>
-      <w:r>
-        <w:rPr>
-          <w:rFonts w:ascii="Times New Roman" w:hAnsi="Times New Roman"/>
-        </w:rPr>
-        <w:t xml:space="preserve">е команды </w:t>
-      </w:r>
-      <w:r>
-        <w:rPr>
-          <w:rFonts w:ascii="Times New Roman" w:hAnsi="Times New Roman"/>
-        </w:rPr>
-        <w:t>вашего интерфейса пользователя;</w:t>
+        <w:t>добавить в программу главное в меню и панель инструментов, в которых продублировать основные команды вашего интерфейса пользователя;</w:t>
       </w:r>
     </w:p>
     <w:p>
@@ -1690,13 +1689,21 @@
         <w:rPr>
           <w:rFonts w:ascii="Times New Roman" w:hAnsi="Times New Roman"/>
         </w:rPr>
-        <w:t>при остановке симуляции должно появляться модальное диалоговое окно (при условии, что оно разрешено) с информацией о количестве и типе сгенерированных объектов, а также времени симуляции. Вся информация выводится в элементе TextArea, недоступном для редактирования. В диалоговом окне должно быть 2 кнопки: «ОК» и «Отмена». При нажатии на «ОК» симуляции останавливается, а при нажатии на «Отмена</w:t>
-      </w:r>
+        <w:t xml:space="preserve">при остановке симуляции должно появляться модальное диалоговое окно (при условии, что оно разрешено) с информацией о количестве и типе сгенерированных объектов, а также времени симуляции. Вся информация выводится в элементе </w:t>
+      </w:r>
+      <w:proofErr w:type="spellStart"/>
       <w:r>
         <w:rPr>
           <w:rFonts w:ascii="Times New Roman" w:hAnsi="Times New Roman"/>
         </w:rPr>
-        <w:t>», соответственно продолжается;</w:t>
+        <w:t>TextArea</w:t>
+      </w:r>
+      <w:proofErr w:type="spellEnd"/>
+      <w:r>
+        <w:rPr>
+          <w:rFonts w:ascii="Times New Roman" w:hAnsi="Times New Roman"/>
+        </w:rPr>
+        <w:t>, недоступном для редактирования. В диалоговом окне должно быть 2 кнопки: «ОК» и «Отмена». При нажатии на «ОК» симуляции останавливается, а при нажатии на «Отмена», соответственно продолжается;</w:t>
       </w:r>
     </w:p>
     <w:p>
@@ -1717,13 +1724,7 @@
         <w:rPr>
           <w:rFonts w:ascii="Times New Roman" w:hAnsi="Times New Roman"/>
         </w:rPr>
-        <w:t>предусмотреть проверку данных вводимых пользователем. При вводе неверного значения обрабатывать исключительную ситуацию: выставлять значение по умолчанию и выводить диалогов</w:t>
-      </w:r>
-      <w:r>
-        <w:rPr>
-          <w:rFonts w:ascii="Times New Roman" w:hAnsi="Times New Roman"/>
-        </w:rPr>
-        <w:t>ое окно с сообщением об ошибке;</w:t>
+        <w:t>предусмотреть проверку данных вводимых пользователем. При вводе неверного значения обрабатывать исключительную ситуацию: выставлять значение по умолчанию и выводить диалоговое окно с сообщением об ошибке;</w:t>
       </w:r>
     </w:p>
     <w:p>
@@ -1744,13 +1745,7 @@
         <w:rPr>
           <w:rFonts w:ascii="Times New Roman" w:hAnsi="Times New Roman"/>
         </w:rPr>
-        <w:t>Реализовать</w:t>
-      </w:r>
-      <w:r>
-        <w:rPr>
-          <w:rFonts w:ascii="Times New Roman" w:hAnsi="Times New Roman"/>
-        </w:rPr>
-        <w:t xml:space="preserve"> следующие элементы управления:</w:t>
+        <w:t>Реализовать следующие элементы управления:</w:t>
       </w:r>
     </w:p>
     <w:p>
@@ -1789,7 +1784,21 @@
           <w:rFonts w:ascii="Times New Roman" w:hAnsi="Times New Roman"/>
         </w:rPr>
         <w:lastRenderedPageBreak/>
-        <w:t>- Для задания вероятностей рождения объектов комбобокс и список (шаг значений 10%);</w:t>
+        <w:t xml:space="preserve">- Для задания вероятностей рождения объектов </w:t>
+      </w:r>
+      <w:proofErr w:type="spellStart"/>
+      <w:r>
+        <w:rPr>
+          <w:rFonts w:ascii="Times New Roman" w:hAnsi="Times New Roman"/>
+        </w:rPr>
+        <w:t>комбобокс</w:t>
+      </w:r>
+      <w:proofErr w:type="spellEnd"/>
+      <w:r>
+        <w:rPr>
+          <w:rFonts w:ascii="Times New Roman" w:hAnsi="Times New Roman"/>
+        </w:rPr>
+        <w:t xml:space="preserve"> и список (шаг значений 10%);</w:t>
       </w:r>
     </w:p>
     <w:p>
@@ -2104,8 +2113,6 @@
         </w:rPr>
         <w:t>. 2. Результат при завершении работы симуляции</w:t>
       </w:r>
-      <w:bookmarkStart w:id="3" w:name="_GoBack"/>
-      <w:bookmarkEnd w:id="3"/>
     </w:p>
     <w:p>
       <w:pPr>
@@ -2167,6 +2174,8 @@
         </w:rPr>
         <w:t xml:space="preserve">Использован менеджер компоновки </w:t>
       </w:r>
+      <w:proofErr w:type="spellStart"/>
+      <w:proofErr w:type="gramStart"/>
       <w:r>
         <w:rPr>
           <w:rFonts w:asciiTheme="minorHAnsi" w:hAnsiTheme="minorHAnsi" w:cstheme="minorHAnsi"/>
@@ -2175,6 +2184,7 @@
         </w:rPr>
         <w:t>setLayout</w:t>
       </w:r>
+      <w:proofErr w:type="spellEnd"/>
       <w:r>
         <w:rPr>
           <w:rFonts w:asciiTheme="minorHAnsi" w:hAnsiTheme="minorHAnsi" w:cstheme="minorHAnsi"/>
@@ -2182,6 +2192,7 @@
         </w:rPr>
         <w:t>(</w:t>
       </w:r>
+      <w:proofErr w:type="gramEnd"/>
       <w:r>
         <w:rPr>
           <w:rFonts w:asciiTheme="minorHAnsi" w:hAnsiTheme="minorHAnsi" w:cstheme="minorHAnsi"/>
@@ -2197,6 +2208,7 @@
         </w:rPr>
         <w:t xml:space="preserve"> </w:t>
       </w:r>
+      <w:proofErr w:type="spellStart"/>
       <w:r>
         <w:rPr>
           <w:rFonts w:asciiTheme="minorHAnsi" w:hAnsiTheme="minorHAnsi" w:cstheme="minorHAnsi"/>
@@ -2205,6 +2217,7 @@
         </w:rPr>
         <w:t>BorderLayout</w:t>
       </w:r>
+      <w:proofErr w:type="spellEnd"/>
       <w:r>
         <w:rPr>
           <w:rFonts w:asciiTheme="minorHAnsi" w:hAnsiTheme="minorHAnsi" w:cstheme="minorHAnsi"/>
@@ -2237,6 +2250,7 @@
         </w:rPr>
         <w:t xml:space="preserve"> </w:t>
       </w:r>
+      <w:proofErr w:type="spellStart"/>
       <w:r>
         <w:rPr>
           <w:rFonts w:asciiTheme="minorHAnsi" w:hAnsiTheme="minorHAnsi" w:cstheme="minorHAnsi"/>
@@ -2245,6 +2259,7 @@
         </w:rPr>
         <w:t>JComboBox</w:t>
       </w:r>
+      <w:proofErr w:type="spellEnd"/>
       <w:r>
         <w:rPr>
           <w:rFonts w:asciiTheme="minorHAnsi" w:hAnsiTheme="minorHAnsi" w:cstheme="minorHAnsi"/>
@@ -2272,21 +2287,41 @@
         </w:rPr>
         <w:t xml:space="preserve">private </w:t>
       </w:r>
+      <w:proofErr w:type="spellStart"/>
       <w:r>
         <w:rPr>
           <w:rFonts w:ascii="Consolas" w:hAnsi="Consolas"/>
           <w:color w:val="A9B7C6"/>
           <w:lang w:val="en-US"/>
         </w:rPr>
-        <w:t xml:space="preserve">JComboBox </w:t>
-      </w:r>
+        <w:t>JComboBox</w:t>
+      </w:r>
+      <w:proofErr w:type="spellEnd"/>
+      <w:r>
+        <w:rPr>
+          <w:rFonts w:ascii="Consolas" w:hAnsi="Consolas"/>
+          <w:color w:val="A9B7C6"/>
+          <w:lang w:val="en-US"/>
+        </w:rPr>
+        <w:t xml:space="preserve"> </w:t>
+      </w:r>
+      <w:proofErr w:type="spellStart"/>
       <w:r>
         <w:rPr>
           <w:rFonts w:ascii="Consolas" w:hAnsi="Consolas"/>
           <w:color w:val="9876AA"/>
           <w:lang w:val="en-US"/>
         </w:rPr>
-        <w:t xml:space="preserve">posib_wood </w:t>
+        <w:t>posib_wood</w:t>
+      </w:r>
+      <w:proofErr w:type="spellEnd"/>
+      <w:r>
+        <w:rPr>
+          <w:rFonts w:ascii="Consolas" w:hAnsi="Consolas"/>
+          <w:color w:val="9876AA"/>
+          <w:lang w:val="en-US"/>
+        </w:rPr>
+        <w:t xml:space="preserve"> </w:t>
       </w:r>
       <w:r>
         <w:rPr>
@@ -2304,13 +2339,23 @@
         </w:rPr>
         <w:t xml:space="preserve">new </w:t>
       </w:r>
+      <w:proofErr w:type="spellStart"/>
       <w:r>
         <w:rPr>
           <w:rFonts w:ascii="Consolas" w:hAnsi="Consolas"/>
           <w:color w:val="A9B7C6"/>
           <w:lang w:val="en-US"/>
         </w:rPr>
-        <w:t>JComboBox()</w:t>
+        <w:t>JComboBox</w:t>
+      </w:r>
+      <w:proofErr w:type="spellEnd"/>
+      <w:r>
+        <w:rPr>
+          <w:rFonts w:ascii="Consolas" w:hAnsi="Consolas"/>
+          <w:color w:val="A9B7C6"/>
+          <w:lang w:val="en-US"/>
+        </w:rPr>
+        <w:t>()</w:t>
       </w:r>
       <w:r>
         <w:rPr>
@@ -2329,21 +2374,41 @@
         <w:br/>
         <w:t xml:space="preserve">private </w:t>
       </w:r>
+      <w:proofErr w:type="spellStart"/>
       <w:r>
         <w:rPr>
           <w:rFonts w:ascii="Consolas" w:hAnsi="Consolas"/>
           <w:color w:val="A9B7C6"/>
           <w:lang w:val="en-US"/>
         </w:rPr>
-        <w:t xml:space="preserve">JComboBox </w:t>
-      </w:r>
+        <w:t>JComboBox</w:t>
+      </w:r>
+      <w:proofErr w:type="spellEnd"/>
+      <w:r>
+        <w:rPr>
+          <w:rFonts w:ascii="Consolas" w:hAnsi="Consolas"/>
+          <w:color w:val="A9B7C6"/>
+          <w:lang w:val="en-US"/>
+        </w:rPr>
+        <w:t xml:space="preserve"> </w:t>
+      </w:r>
+      <w:proofErr w:type="spellStart"/>
       <w:r>
         <w:rPr>
           <w:rFonts w:ascii="Consolas" w:hAnsi="Consolas"/>
           <w:color w:val="9876AA"/>
           <w:lang w:val="en-US"/>
         </w:rPr>
-        <w:t xml:space="preserve">posib_kap </w:t>
+        <w:t>posib_kap</w:t>
+      </w:r>
+      <w:proofErr w:type="spellEnd"/>
+      <w:r>
+        <w:rPr>
+          <w:rFonts w:ascii="Consolas" w:hAnsi="Consolas"/>
+          <w:color w:val="9876AA"/>
+          <w:lang w:val="en-US"/>
+        </w:rPr>
+        <w:t xml:space="preserve"> </w:t>
       </w:r>
       <w:r>
         <w:rPr>
@@ -2361,13 +2426,23 @@
         </w:rPr>
         <w:t xml:space="preserve">new </w:t>
       </w:r>
+      <w:proofErr w:type="spellStart"/>
       <w:r>
         <w:rPr>
           <w:rFonts w:ascii="Consolas" w:hAnsi="Consolas"/>
           <w:color w:val="A9B7C6"/>
           <w:lang w:val="en-US"/>
         </w:rPr>
-        <w:t>JComboBox()</w:t>
+        <w:t>JComboBox</w:t>
+      </w:r>
+      <w:proofErr w:type="spellEnd"/>
+      <w:r>
+        <w:rPr>
+          <w:rFonts w:ascii="Consolas" w:hAnsi="Consolas"/>
+          <w:color w:val="A9B7C6"/>
+          <w:lang w:val="en-US"/>
+        </w:rPr>
+        <w:t>()</w:t>
       </w:r>
       <w:r>
         <w:rPr>
@@ -2384,6 +2459,7 @@
         <w:rPr>
           <w:rFonts w:asciiTheme="minorHAnsi" w:hAnsiTheme="minorHAnsi" w:cstheme="minorHAnsi"/>
           <w:sz w:val="24"/>
+          <w:lang w:val="en-US"/>
         </w:rPr>
       </w:pPr>
     </w:p>
@@ -2393,6 +2469,7 @@
         <w:rPr>
           <w:rFonts w:asciiTheme="minorHAnsi" w:hAnsiTheme="minorHAnsi" w:cstheme="minorHAnsi"/>
           <w:sz w:val="24"/>
+          <w:lang w:val="en-US"/>
         </w:rPr>
       </w:pPr>
       <w:r>
@@ -2406,6 +2483,7 @@
         <w:rPr>
           <w:rFonts w:asciiTheme="minorHAnsi" w:hAnsiTheme="minorHAnsi" w:cstheme="minorHAnsi"/>
           <w:sz w:val="24"/>
+          <w:lang w:val="en-US"/>
         </w:rPr>
         <w:t xml:space="preserve"> </w:t>
       </w:r>
@@ -2420,6 +2498,7 @@
         <w:rPr>
           <w:rFonts w:asciiTheme="minorHAnsi" w:hAnsiTheme="minorHAnsi" w:cstheme="minorHAnsi"/>
           <w:sz w:val="24"/>
+          <w:lang w:val="en-US"/>
         </w:rPr>
         <w:t xml:space="preserve"> </w:t>
       </w:r>
@@ -2434,6 +2513,7 @@
         <w:rPr>
           <w:rFonts w:asciiTheme="minorHAnsi" w:hAnsiTheme="minorHAnsi" w:cstheme="minorHAnsi"/>
           <w:sz w:val="24"/>
+          <w:lang w:val="en-US"/>
         </w:rPr>
         <w:t>:</w:t>
       </w:r>
@@ -2445,6 +2525,7 @@
         <w:rPr>
           <w:rFonts w:ascii="Consolas" w:hAnsi="Consolas"/>
           <w:color w:val="A9B7C6"/>
+          <w:lang w:val="en-US"/>
         </w:rPr>
       </w:pPr>
       <w:bookmarkStart w:id="5" w:name="_ОПИСАНИЕ_РАБОТЫ_ПРОГРАММЫ"/>
@@ -2453,27 +2534,51 @@
         <w:rPr>
           <w:rFonts w:ascii="Consolas" w:hAnsi="Consolas"/>
           <w:color w:val="CC7832"/>
+          <w:lang w:val="en-US"/>
         </w:rPr>
         <w:t xml:space="preserve">private </w:t>
       </w:r>
+      <w:proofErr w:type="spellStart"/>
       <w:r>
         <w:rPr>
           <w:rFonts w:ascii="Consolas" w:hAnsi="Consolas"/>
           <w:color w:val="A9B7C6"/>
-        </w:rPr>
-        <w:t xml:space="preserve">JLabel </w:t>
-      </w:r>
+          <w:lang w:val="en-US"/>
+        </w:rPr>
+        <w:t>JLabel</w:t>
+      </w:r>
+      <w:proofErr w:type="spellEnd"/>
+      <w:r>
+        <w:rPr>
+          <w:rFonts w:ascii="Consolas" w:hAnsi="Consolas"/>
+          <w:color w:val="A9B7C6"/>
+          <w:lang w:val="en-US"/>
+        </w:rPr>
+        <w:t xml:space="preserve"> </w:t>
+      </w:r>
+      <w:proofErr w:type="spellStart"/>
       <w:r>
         <w:rPr>
           <w:rFonts w:ascii="Consolas" w:hAnsi="Consolas"/>
           <w:color w:val="9876AA"/>
-        </w:rPr>
-        <w:t xml:space="preserve">s_time </w:t>
+          <w:lang w:val="en-US"/>
+        </w:rPr>
+        <w:t>s_time</w:t>
+      </w:r>
+      <w:proofErr w:type="spellEnd"/>
+      <w:r>
+        <w:rPr>
+          <w:rFonts w:ascii="Consolas" w:hAnsi="Consolas"/>
+          <w:color w:val="9876AA"/>
+          <w:lang w:val="en-US"/>
+        </w:rPr>
+        <w:t xml:space="preserve"> </w:t>
       </w:r>
       <w:r>
         <w:rPr>
           <w:rFonts w:ascii="Consolas" w:hAnsi="Consolas"/>
           <w:color w:val="A9B7C6"/>
+          <w:lang w:val="en-US"/>
         </w:rPr>
         <w:t xml:space="preserve">= </w:t>
       </w:r>
@@ -2481,20 +2586,33 @@
         <w:rPr>
           <w:rFonts w:ascii="Consolas" w:hAnsi="Consolas"/>
           <w:color w:val="CC7832"/>
+          <w:lang w:val="en-US"/>
         </w:rPr>
         <w:t xml:space="preserve">new </w:t>
       </w:r>
+      <w:proofErr w:type="spellStart"/>
       <w:r>
         <w:rPr>
           <w:rFonts w:ascii="Consolas" w:hAnsi="Consolas"/>
           <w:color w:val="A9B7C6"/>
-        </w:rPr>
-        <w:t>JLabel()</w:t>
+          <w:lang w:val="en-US"/>
+        </w:rPr>
+        <w:t>JLabel</w:t>
+      </w:r>
+      <w:proofErr w:type="spellEnd"/>
+      <w:r>
+        <w:rPr>
+          <w:rFonts w:ascii="Consolas" w:hAnsi="Consolas"/>
+          <w:color w:val="A9B7C6"/>
+          <w:lang w:val="en-US"/>
+        </w:rPr>
+        <w:t>()</w:t>
       </w:r>
       <w:r>
         <w:rPr>
           <w:rFonts w:ascii="Consolas" w:hAnsi="Consolas"/>
           <w:color w:val="CC7832"/>
+          <w:lang w:val="en-US"/>
         </w:rPr>
         <w:t>;</w:t>
       </w:r>
@@ -2502,28 +2620,52 @@
         <w:rPr>
           <w:rFonts w:ascii="Consolas" w:hAnsi="Consolas"/>
           <w:color w:val="CC7832"/>
+          <w:lang w:val="en-US"/>
         </w:rPr>
         <w:br/>
         <w:t xml:space="preserve">private </w:t>
       </w:r>
+      <w:proofErr w:type="spellStart"/>
       <w:r>
         <w:rPr>
           <w:rFonts w:ascii="Consolas" w:hAnsi="Consolas"/>
           <w:color w:val="A9B7C6"/>
-        </w:rPr>
-        <w:t xml:space="preserve">JLabel </w:t>
-      </w:r>
+          <w:lang w:val="en-US"/>
+        </w:rPr>
+        <w:t>JLabel</w:t>
+      </w:r>
+      <w:proofErr w:type="spellEnd"/>
+      <w:r>
+        <w:rPr>
+          <w:rFonts w:ascii="Consolas" w:hAnsi="Consolas"/>
+          <w:color w:val="A9B7C6"/>
+          <w:lang w:val="en-US"/>
+        </w:rPr>
+        <w:t xml:space="preserve"> </w:t>
+      </w:r>
+      <w:proofErr w:type="spellStart"/>
       <w:r>
         <w:rPr>
           <w:rFonts w:ascii="Consolas" w:hAnsi="Consolas"/>
           <w:color w:val="9876AA"/>
-        </w:rPr>
-        <w:t xml:space="preserve">WoodCount </w:t>
+          <w:lang w:val="en-US"/>
+        </w:rPr>
+        <w:t>WoodCount</w:t>
+      </w:r>
+      <w:proofErr w:type="spellEnd"/>
+      <w:r>
+        <w:rPr>
+          <w:rFonts w:ascii="Consolas" w:hAnsi="Consolas"/>
+          <w:color w:val="9876AA"/>
+          <w:lang w:val="en-US"/>
+        </w:rPr>
+        <w:t xml:space="preserve"> </w:t>
       </w:r>
       <w:r>
         <w:rPr>
           <w:rFonts w:ascii="Consolas" w:hAnsi="Consolas"/>
           <w:color w:val="A9B7C6"/>
+          <w:lang w:val="en-US"/>
         </w:rPr>
         <w:t xml:space="preserve">= </w:t>
       </w:r>
@@ -2531,20 +2673,33 @@
         <w:rPr>
           <w:rFonts w:ascii="Consolas" w:hAnsi="Consolas"/>
           <w:color w:val="CC7832"/>
+          <w:lang w:val="en-US"/>
         </w:rPr>
         <w:t xml:space="preserve">new </w:t>
       </w:r>
+      <w:proofErr w:type="spellStart"/>
       <w:r>
         <w:rPr>
           <w:rFonts w:ascii="Consolas" w:hAnsi="Consolas"/>
           <w:color w:val="A9B7C6"/>
-        </w:rPr>
-        <w:t>JLabel()</w:t>
+          <w:lang w:val="en-US"/>
+        </w:rPr>
+        <w:t>JLabel</w:t>
+      </w:r>
+      <w:proofErr w:type="spellEnd"/>
+      <w:r>
+        <w:rPr>
+          <w:rFonts w:ascii="Consolas" w:hAnsi="Consolas"/>
+          <w:color w:val="A9B7C6"/>
+          <w:lang w:val="en-US"/>
+        </w:rPr>
+        <w:t>()</w:t>
       </w:r>
       <w:r>
         <w:rPr>
           <w:rFonts w:ascii="Consolas" w:hAnsi="Consolas"/>
           <w:color w:val="CC7832"/>
+          <w:lang w:val="en-US"/>
         </w:rPr>
         <w:t>;</w:t>
       </w:r>
@@ -2552,28 +2707,52 @@
         <w:rPr>
           <w:rFonts w:ascii="Consolas" w:hAnsi="Consolas"/>
           <w:color w:val="CC7832"/>
+          <w:lang w:val="en-US"/>
         </w:rPr>
         <w:br/>
         <w:t xml:space="preserve">private </w:t>
       </w:r>
+      <w:proofErr w:type="spellStart"/>
       <w:r>
         <w:rPr>
           <w:rFonts w:ascii="Consolas" w:hAnsi="Consolas"/>
           <w:color w:val="A9B7C6"/>
-        </w:rPr>
-        <w:t xml:space="preserve">JLabel </w:t>
-      </w:r>
+          <w:lang w:val="en-US"/>
+        </w:rPr>
+        <w:t>JLabel</w:t>
+      </w:r>
+      <w:proofErr w:type="spellEnd"/>
+      <w:r>
+        <w:rPr>
+          <w:rFonts w:ascii="Consolas" w:hAnsi="Consolas"/>
+          <w:color w:val="A9B7C6"/>
+          <w:lang w:val="en-US"/>
+        </w:rPr>
+        <w:t xml:space="preserve"> </w:t>
+      </w:r>
+      <w:proofErr w:type="spellStart"/>
       <w:r>
         <w:rPr>
           <w:rFonts w:ascii="Consolas" w:hAnsi="Consolas"/>
           <w:color w:val="9876AA"/>
-        </w:rPr>
-        <w:t xml:space="preserve">KapCount </w:t>
+          <w:lang w:val="en-US"/>
+        </w:rPr>
+        <w:t>KapCount</w:t>
+      </w:r>
+      <w:proofErr w:type="spellEnd"/>
+      <w:r>
+        <w:rPr>
+          <w:rFonts w:ascii="Consolas" w:hAnsi="Consolas"/>
+          <w:color w:val="9876AA"/>
+          <w:lang w:val="en-US"/>
+        </w:rPr>
+        <w:t xml:space="preserve"> </w:t>
       </w:r>
       <w:r>
         <w:rPr>
           <w:rFonts w:ascii="Consolas" w:hAnsi="Consolas"/>
           <w:color w:val="A9B7C6"/>
+          <w:lang w:val="en-US"/>
         </w:rPr>
         <w:t xml:space="preserve">= </w:t>
       </w:r>
@@ -2581,20 +2760,33 @@
         <w:rPr>
           <w:rFonts w:ascii="Consolas" w:hAnsi="Consolas"/>
           <w:color w:val="CC7832"/>
+          <w:lang w:val="en-US"/>
         </w:rPr>
         <w:t xml:space="preserve">new </w:t>
       </w:r>
+      <w:proofErr w:type="spellStart"/>
       <w:r>
         <w:rPr>
           <w:rFonts w:ascii="Consolas" w:hAnsi="Consolas"/>
           <w:color w:val="A9B7C6"/>
-        </w:rPr>
-        <w:t>JLabel()</w:t>
+          <w:lang w:val="en-US"/>
+        </w:rPr>
+        <w:t>JLabel</w:t>
+      </w:r>
+      <w:proofErr w:type="spellEnd"/>
+      <w:r>
+        <w:rPr>
+          <w:rFonts w:ascii="Consolas" w:hAnsi="Consolas"/>
+          <w:color w:val="A9B7C6"/>
+          <w:lang w:val="en-US"/>
+        </w:rPr>
+        <w:t>()</w:t>
       </w:r>
       <w:r>
         <w:rPr>
           <w:rFonts w:ascii="Consolas" w:hAnsi="Consolas"/>
           <w:color w:val="CC7832"/>
+          <w:lang w:val="en-US"/>
         </w:rPr>
         <w:t>;</w:t>
       </w:r>
@@ -2602,28 +2794,52 @@
         <w:rPr>
           <w:rFonts w:ascii="Consolas" w:hAnsi="Consolas"/>
           <w:color w:val="CC7832"/>
+          <w:lang w:val="en-US"/>
         </w:rPr>
         <w:br/>
         <w:t xml:space="preserve">private </w:t>
       </w:r>
+      <w:proofErr w:type="spellStart"/>
       <w:r>
         <w:rPr>
           <w:rFonts w:ascii="Consolas" w:hAnsi="Consolas"/>
           <w:color w:val="A9B7C6"/>
-        </w:rPr>
-        <w:t xml:space="preserve">JLabel </w:t>
-      </w:r>
+          <w:lang w:val="en-US"/>
+        </w:rPr>
+        <w:t>JLabel</w:t>
+      </w:r>
+      <w:proofErr w:type="spellEnd"/>
+      <w:r>
+        <w:rPr>
+          <w:rFonts w:ascii="Consolas" w:hAnsi="Consolas"/>
+          <w:color w:val="A9B7C6"/>
+          <w:lang w:val="en-US"/>
+        </w:rPr>
+        <w:t xml:space="preserve"> </w:t>
+      </w:r>
+      <w:proofErr w:type="spellStart"/>
       <w:r>
         <w:rPr>
           <w:rFonts w:ascii="Consolas" w:hAnsi="Consolas"/>
           <w:color w:val="9876AA"/>
-        </w:rPr>
-        <w:t xml:space="preserve">period_kap_text </w:t>
+          <w:lang w:val="en-US"/>
+        </w:rPr>
+        <w:t>period_kap_text</w:t>
+      </w:r>
+      <w:proofErr w:type="spellEnd"/>
+      <w:r>
+        <w:rPr>
+          <w:rFonts w:ascii="Consolas" w:hAnsi="Consolas"/>
+          <w:color w:val="9876AA"/>
+          <w:lang w:val="en-US"/>
+        </w:rPr>
+        <w:t xml:space="preserve"> </w:t>
       </w:r>
       <w:r>
         <w:rPr>
           <w:rFonts w:ascii="Consolas" w:hAnsi="Consolas"/>
           <w:color w:val="A9B7C6"/>
+          <w:lang w:val="en-US"/>
         </w:rPr>
         <w:t xml:space="preserve">= </w:t>
       </w:r>
@@ -2631,27 +2847,71 @@
         <w:rPr>
           <w:rFonts w:ascii="Consolas" w:hAnsi="Consolas"/>
           <w:color w:val="CC7832"/>
+          <w:lang w:val="en-US"/>
         </w:rPr>
         <w:t xml:space="preserve">new </w:t>
       </w:r>
+      <w:proofErr w:type="spellStart"/>
       <w:r>
         <w:rPr>
           <w:rFonts w:ascii="Consolas" w:hAnsi="Consolas"/>
           <w:color w:val="A9B7C6"/>
-        </w:rPr>
-        <w:t>JLabel(</w:t>
+          <w:lang w:val="en-US"/>
+        </w:rPr>
+        <w:t>JLabel</w:t>
+      </w:r>
+      <w:proofErr w:type="spellEnd"/>
+      <w:r>
+        <w:rPr>
+          <w:rFonts w:ascii="Consolas" w:hAnsi="Consolas"/>
+          <w:color w:val="A9B7C6"/>
+          <w:lang w:val="en-US"/>
+        </w:rPr>
+        <w:t>(</w:t>
       </w:r>
       <w:r>
         <w:rPr>
           <w:rFonts w:ascii="Consolas" w:hAnsi="Consolas"/>
           <w:color w:val="6A8759"/>
-        </w:rPr>
-        <w:t>"Период капитального"</w:t>
+          <w:lang w:val="en-US"/>
+        </w:rPr>
+        <w:t>"</w:t>
+      </w:r>
+      <w:r>
+        <w:rPr>
+          <w:rFonts w:ascii="Consolas" w:hAnsi="Consolas"/>
+          <w:color w:val="6A8759"/>
+        </w:rPr>
+        <w:t>Период</w:t>
+      </w:r>
+      <w:r>
+        <w:rPr>
+          <w:rFonts w:ascii="Consolas" w:hAnsi="Consolas"/>
+          <w:color w:val="6A8759"/>
+          <w:lang w:val="en-US"/>
+        </w:rPr>
+        <w:t xml:space="preserve"> </w:t>
+      </w:r>
+      <w:r>
+        <w:rPr>
+          <w:rFonts w:ascii="Consolas" w:hAnsi="Consolas"/>
+          <w:color w:val="6A8759"/>
+        </w:rPr>
+        <w:t>капитального</w:t>
+      </w:r>
+      <w:r>
+        <w:rPr>
+          <w:rFonts w:ascii="Consolas" w:hAnsi="Consolas"/>
+          <w:color w:val="6A8759"/>
+          <w:lang w:val="en-US"/>
+        </w:rPr>
+        <w:t>"</w:t>
       </w:r>
       <w:r>
         <w:rPr>
           <w:rFonts w:ascii="Consolas" w:hAnsi="Consolas"/>
           <w:color w:val="A9B7C6"/>
+          <w:lang w:val="en-US"/>
         </w:rPr>
         <w:t>)</w:t>
       </w:r>
@@ -2659,6 +2919,7 @@
         <w:rPr>
           <w:rFonts w:ascii="Consolas" w:hAnsi="Consolas"/>
           <w:color w:val="CC7832"/>
+          <w:lang w:val="en-US"/>
         </w:rPr>
         <w:t>;</w:t>
       </w:r>
@@ -2666,28 +2927,52 @@
         <w:rPr>
           <w:rFonts w:ascii="Consolas" w:hAnsi="Consolas"/>
           <w:color w:val="CC7832"/>
+          <w:lang w:val="en-US"/>
         </w:rPr>
         <w:br/>
         <w:t xml:space="preserve">private </w:t>
       </w:r>
+      <w:proofErr w:type="spellStart"/>
       <w:r>
         <w:rPr>
           <w:rFonts w:ascii="Consolas" w:hAnsi="Consolas"/>
           <w:color w:val="A9B7C6"/>
-        </w:rPr>
-        <w:t xml:space="preserve">JLabel </w:t>
-      </w:r>
+          <w:lang w:val="en-US"/>
+        </w:rPr>
+        <w:t>JLabel</w:t>
+      </w:r>
+      <w:proofErr w:type="spellEnd"/>
+      <w:r>
+        <w:rPr>
+          <w:rFonts w:ascii="Consolas" w:hAnsi="Consolas"/>
+          <w:color w:val="A9B7C6"/>
+          <w:lang w:val="en-US"/>
+        </w:rPr>
+        <w:t xml:space="preserve"> </w:t>
+      </w:r>
+      <w:proofErr w:type="spellStart"/>
       <w:r>
         <w:rPr>
           <w:rFonts w:ascii="Consolas" w:hAnsi="Consolas"/>
           <w:color w:val="9876AA"/>
-        </w:rPr>
-        <w:t xml:space="preserve">period_wood_text </w:t>
+          <w:lang w:val="en-US"/>
+        </w:rPr>
+        <w:t>period_wood_text</w:t>
+      </w:r>
+      <w:proofErr w:type="spellEnd"/>
+      <w:r>
+        <w:rPr>
+          <w:rFonts w:ascii="Consolas" w:hAnsi="Consolas"/>
+          <w:color w:val="9876AA"/>
+          <w:lang w:val="en-US"/>
+        </w:rPr>
+        <w:t xml:space="preserve"> </w:t>
       </w:r>
       <w:r>
         <w:rPr>
           <w:rFonts w:ascii="Consolas" w:hAnsi="Consolas"/>
           <w:color w:val="A9B7C6"/>
+          <w:lang w:val="en-US"/>
         </w:rPr>
         <w:t xml:space="preserve">= </w:t>
       </w:r>
@@ -2695,27 +2980,71 @@
         <w:rPr>
           <w:rFonts w:ascii="Consolas" w:hAnsi="Consolas"/>
           <w:color w:val="CC7832"/>
+          <w:lang w:val="en-US"/>
         </w:rPr>
         <w:t xml:space="preserve">new </w:t>
       </w:r>
+      <w:proofErr w:type="spellStart"/>
       <w:r>
         <w:rPr>
           <w:rFonts w:ascii="Consolas" w:hAnsi="Consolas"/>
           <w:color w:val="A9B7C6"/>
-        </w:rPr>
-        <w:t>JLabel(</w:t>
+          <w:lang w:val="en-US"/>
+        </w:rPr>
+        <w:t>JLabel</w:t>
+      </w:r>
+      <w:proofErr w:type="spellEnd"/>
+      <w:r>
+        <w:rPr>
+          <w:rFonts w:ascii="Consolas" w:hAnsi="Consolas"/>
+          <w:color w:val="A9B7C6"/>
+          <w:lang w:val="en-US"/>
+        </w:rPr>
+        <w:t>(</w:t>
       </w:r>
       <w:r>
         <w:rPr>
           <w:rFonts w:ascii="Consolas" w:hAnsi="Consolas"/>
           <w:color w:val="6A8759"/>
-        </w:rPr>
-        <w:t>"Период деревянного"</w:t>
+          <w:lang w:val="en-US"/>
+        </w:rPr>
+        <w:t>"</w:t>
+      </w:r>
+      <w:r>
+        <w:rPr>
+          <w:rFonts w:ascii="Consolas" w:hAnsi="Consolas"/>
+          <w:color w:val="6A8759"/>
+        </w:rPr>
+        <w:t>Период</w:t>
+      </w:r>
+      <w:r>
+        <w:rPr>
+          <w:rFonts w:ascii="Consolas" w:hAnsi="Consolas"/>
+          <w:color w:val="6A8759"/>
+          <w:lang w:val="en-US"/>
+        </w:rPr>
+        <w:t xml:space="preserve"> </w:t>
+      </w:r>
+      <w:r>
+        <w:rPr>
+          <w:rFonts w:ascii="Consolas" w:hAnsi="Consolas"/>
+          <w:color w:val="6A8759"/>
+        </w:rPr>
+        <w:t>деревянного</w:t>
+      </w:r>
+      <w:r>
+        <w:rPr>
+          <w:rFonts w:ascii="Consolas" w:hAnsi="Consolas"/>
+          <w:color w:val="6A8759"/>
+          <w:lang w:val="en-US"/>
+        </w:rPr>
+        <w:t>"</w:t>
       </w:r>
       <w:r>
         <w:rPr>
           <w:rFonts w:ascii="Consolas" w:hAnsi="Consolas"/>
           <w:color w:val="A9B7C6"/>
+          <w:lang w:val="en-US"/>
         </w:rPr>
         <w:t>)</w:t>
       </w:r>
@@ -2723,6 +3052,7 @@
         <w:rPr>
           <w:rFonts w:ascii="Consolas" w:hAnsi="Consolas"/>
           <w:color w:val="CC7832"/>
+          <w:lang w:val="en-US"/>
         </w:rPr>
         <w:t>;</w:t>
       </w:r>
@@ -2730,28 +3060,52 @@
         <w:rPr>
           <w:rFonts w:ascii="Consolas" w:hAnsi="Consolas"/>
           <w:color w:val="CC7832"/>
+          <w:lang w:val="en-US"/>
         </w:rPr>
         <w:br/>
         <w:t xml:space="preserve">private </w:t>
       </w:r>
+      <w:proofErr w:type="spellStart"/>
       <w:r>
         <w:rPr>
           <w:rFonts w:ascii="Consolas" w:hAnsi="Consolas"/>
           <w:color w:val="A9B7C6"/>
-        </w:rPr>
-        <w:t xml:space="preserve">JLabel </w:t>
-      </w:r>
+          <w:lang w:val="en-US"/>
+        </w:rPr>
+        <w:t>JLabel</w:t>
+      </w:r>
+      <w:proofErr w:type="spellEnd"/>
+      <w:r>
+        <w:rPr>
+          <w:rFonts w:ascii="Consolas" w:hAnsi="Consolas"/>
+          <w:color w:val="A9B7C6"/>
+          <w:lang w:val="en-US"/>
+        </w:rPr>
+        <w:t xml:space="preserve"> </w:t>
+      </w:r>
+      <w:proofErr w:type="spellStart"/>
       <w:r>
         <w:rPr>
           <w:rFonts w:ascii="Consolas" w:hAnsi="Consolas"/>
           <w:color w:val="9876AA"/>
-        </w:rPr>
-        <w:t xml:space="preserve">posib_kap_text </w:t>
+          <w:lang w:val="en-US"/>
+        </w:rPr>
+        <w:t>posib_kap_text</w:t>
+      </w:r>
+      <w:proofErr w:type="spellEnd"/>
+      <w:r>
+        <w:rPr>
+          <w:rFonts w:ascii="Consolas" w:hAnsi="Consolas"/>
+          <w:color w:val="9876AA"/>
+          <w:lang w:val="en-US"/>
+        </w:rPr>
+        <w:t xml:space="preserve"> </w:t>
       </w:r>
       <w:r>
         <w:rPr>
           <w:rFonts w:ascii="Consolas" w:hAnsi="Consolas"/>
           <w:color w:val="A9B7C6"/>
+          <w:lang w:val="en-US"/>
         </w:rPr>
         <w:t xml:space="preserve">= </w:t>
       </w:r>
@@ -2759,27 +3113,71 @@
         <w:rPr>
           <w:rFonts w:ascii="Consolas" w:hAnsi="Consolas"/>
           <w:color w:val="CC7832"/>
+          <w:lang w:val="en-US"/>
         </w:rPr>
         <w:t xml:space="preserve">new </w:t>
       </w:r>
+      <w:proofErr w:type="spellStart"/>
       <w:r>
         <w:rPr>
           <w:rFonts w:ascii="Consolas" w:hAnsi="Consolas"/>
           <w:color w:val="A9B7C6"/>
-        </w:rPr>
-        <w:t>JLabel(</w:t>
+          <w:lang w:val="en-US"/>
+        </w:rPr>
+        <w:t>JLabel</w:t>
+      </w:r>
+      <w:proofErr w:type="spellEnd"/>
+      <w:r>
+        <w:rPr>
+          <w:rFonts w:ascii="Consolas" w:hAnsi="Consolas"/>
+          <w:color w:val="A9B7C6"/>
+          <w:lang w:val="en-US"/>
+        </w:rPr>
+        <w:t>(</w:t>
       </w:r>
       <w:r>
         <w:rPr>
           <w:rFonts w:ascii="Consolas" w:hAnsi="Consolas"/>
           <w:color w:val="6A8759"/>
-        </w:rPr>
-        <w:t>"Вероятность капитального"</w:t>
+          <w:lang w:val="en-US"/>
+        </w:rPr>
+        <w:t>"</w:t>
+      </w:r>
+      <w:r>
+        <w:rPr>
+          <w:rFonts w:ascii="Consolas" w:hAnsi="Consolas"/>
+          <w:color w:val="6A8759"/>
+        </w:rPr>
+        <w:t>Вероятность</w:t>
+      </w:r>
+      <w:r>
+        <w:rPr>
+          <w:rFonts w:ascii="Consolas" w:hAnsi="Consolas"/>
+          <w:color w:val="6A8759"/>
+          <w:lang w:val="en-US"/>
+        </w:rPr>
+        <w:t xml:space="preserve"> </w:t>
+      </w:r>
+      <w:r>
+        <w:rPr>
+          <w:rFonts w:ascii="Consolas" w:hAnsi="Consolas"/>
+          <w:color w:val="6A8759"/>
+        </w:rPr>
+        <w:t>капитального</w:t>
+      </w:r>
+      <w:r>
+        <w:rPr>
+          <w:rFonts w:ascii="Consolas" w:hAnsi="Consolas"/>
+          <w:color w:val="6A8759"/>
+          <w:lang w:val="en-US"/>
+        </w:rPr>
+        <w:t>"</w:t>
       </w:r>
       <w:r>
         <w:rPr>
           <w:rFonts w:ascii="Consolas" w:hAnsi="Consolas"/>
           <w:color w:val="A9B7C6"/>
+          <w:lang w:val="en-US"/>
         </w:rPr>
         <w:t>)</w:t>
       </w:r>
@@ -2787,6 +3185,7 @@
         <w:rPr>
           <w:rFonts w:ascii="Consolas" w:hAnsi="Consolas"/>
           <w:color w:val="CC7832"/>
+          <w:lang w:val="en-US"/>
         </w:rPr>
         <w:t>;</w:t>
       </w:r>
@@ -2794,28 +3193,52 @@
         <w:rPr>
           <w:rFonts w:ascii="Consolas" w:hAnsi="Consolas"/>
           <w:color w:val="CC7832"/>
+          <w:lang w:val="en-US"/>
         </w:rPr>
         <w:br/>
         <w:t xml:space="preserve">private </w:t>
       </w:r>
+      <w:proofErr w:type="spellStart"/>
       <w:r>
         <w:rPr>
           <w:rFonts w:ascii="Consolas" w:hAnsi="Consolas"/>
           <w:color w:val="A9B7C6"/>
-        </w:rPr>
-        <w:t xml:space="preserve">JLabel </w:t>
-      </w:r>
+          <w:lang w:val="en-US"/>
+        </w:rPr>
+        <w:t>JLabel</w:t>
+      </w:r>
+      <w:proofErr w:type="spellEnd"/>
+      <w:r>
+        <w:rPr>
+          <w:rFonts w:ascii="Consolas" w:hAnsi="Consolas"/>
+          <w:color w:val="A9B7C6"/>
+          <w:lang w:val="en-US"/>
+        </w:rPr>
+        <w:t xml:space="preserve"> </w:t>
+      </w:r>
+      <w:proofErr w:type="spellStart"/>
       <w:r>
         <w:rPr>
           <w:rFonts w:ascii="Consolas" w:hAnsi="Consolas"/>
           <w:color w:val="9876AA"/>
-        </w:rPr>
-        <w:t xml:space="preserve">posib_wood_text </w:t>
+          <w:lang w:val="en-US"/>
+        </w:rPr>
+        <w:t>posib_wood_text</w:t>
+      </w:r>
+      <w:proofErr w:type="spellEnd"/>
+      <w:r>
+        <w:rPr>
+          <w:rFonts w:ascii="Consolas" w:hAnsi="Consolas"/>
+          <w:color w:val="9876AA"/>
+          <w:lang w:val="en-US"/>
+        </w:rPr>
+        <w:t xml:space="preserve"> </w:t>
       </w:r>
       <w:r>
         <w:rPr>
           <w:rFonts w:ascii="Consolas" w:hAnsi="Consolas"/>
           <w:color w:val="A9B7C6"/>
+          <w:lang w:val="en-US"/>
         </w:rPr>
         <w:t xml:space="preserve">= </w:t>
       </w:r>
@@ -2823,27 +3246,71 @@
         <w:rPr>
           <w:rFonts w:ascii="Consolas" w:hAnsi="Consolas"/>
           <w:color w:val="CC7832"/>
+          <w:lang w:val="en-US"/>
         </w:rPr>
         <w:t xml:space="preserve">new </w:t>
       </w:r>
+      <w:proofErr w:type="spellStart"/>
       <w:r>
         <w:rPr>
           <w:rFonts w:ascii="Consolas" w:hAnsi="Consolas"/>
           <w:color w:val="A9B7C6"/>
-        </w:rPr>
-        <w:t>JLabel(</w:t>
+          <w:lang w:val="en-US"/>
+        </w:rPr>
+        <w:t>JLabel</w:t>
+      </w:r>
+      <w:proofErr w:type="spellEnd"/>
+      <w:r>
+        <w:rPr>
+          <w:rFonts w:ascii="Consolas" w:hAnsi="Consolas"/>
+          <w:color w:val="A9B7C6"/>
+          <w:lang w:val="en-US"/>
+        </w:rPr>
+        <w:t>(</w:t>
       </w:r>
       <w:r>
         <w:rPr>
           <w:rFonts w:ascii="Consolas" w:hAnsi="Consolas"/>
           <w:color w:val="6A8759"/>
-        </w:rPr>
-        <w:t>"Вероятность деревянного"</w:t>
+          <w:lang w:val="en-US"/>
+        </w:rPr>
+        <w:t>"</w:t>
+      </w:r>
+      <w:r>
+        <w:rPr>
+          <w:rFonts w:ascii="Consolas" w:hAnsi="Consolas"/>
+          <w:color w:val="6A8759"/>
+        </w:rPr>
+        <w:t>Вероятность</w:t>
+      </w:r>
+      <w:r>
+        <w:rPr>
+          <w:rFonts w:ascii="Consolas" w:hAnsi="Consolas"/>
+          <w:color w:val="6A8759"/>
+          <w:lang w:val="en-US"/>
+        </w:rPr>
+        <w:t xml:space="preserve"> </w:t>
+      </w:r>
+      <w:r>
+        <w:rPr>
+          <w:rFonts w:ascii="Consolas" w:hAnsi="Consolas"/>
+          <w:color w:val="6A8759"/>
+        </w:rPr>
+        <w:t>деревянного</w:t>
+      </w:r>
+      <w:r>
+        <w:rPr>
+          <w:rFonts w:ascii="Consolas" w:hAnsi="Consolas"/>
+          <w:color w:val="6A8759"/>
+          <w:lang w:val="en-US"/>
+        </w:rPr>
+        <w:t>"</w:t>
       </w:r>
       <w:r>
         <w:rPr>
           <w:rFonts w:ascii="Consolas" w:hAnsi="Consolas"/>
           <w:color w:val="A9B7C6"/>
+          <w:lang w:val="en-US"/>
         </w:rPr>
         <w:t>)</w:t>
       </w:r>
@@ -2851,6 +3318,7 @@
         <w:rPr>
           <w:rFonts w:ascii="Consolas" w:hAnsi="Consolas"/>
           <w:color w:val="CC7832"/>
+          <w:lang w:val="en-US"/>
         </w:rPr>
         <w:t>;</w:t>
       </w:r>
@@ -2860,7 +3328,7 @@
         <w:rPr>
           <w:rFonts w:asciiTheme="minorHAnsi" w:hAnsiTheme="minorHAnsi" w:cstheme="minorHAnsi"/>
           <w:sz w:val="24"/>
-          <w:lang w:eastAsia="ru-RU"/>
+          <w:lang w:val="en-US" w:eastAsia="ru-RU"/>
         </w:rPr>
       </w:pPr>
     </w:p>
@@ -2880,6 +3348,7 @@
         </w:rPr>
         <w:t xml:space="preserve">Добавлено меню в верхней панели с помощью </w:t>
       </w:r>
+      <w:proofErr w:type="spellStart"/>
       <w:r>
         <w:rPr>
           <w:rFonts w:asciiTheme="minorHAnsi" w:hAnsiTheme="minorHAnsi" w:cstheme="minorHAnsi"/>
@@ -2888,6 +3357,7 @@
         </w:rPr>
         <w:t>JMenuBar</w:t>
       </w:r>
+      <w:proofErr w:type="spellEnd"/>
       <w:r>
         <w:rPr>
           <w:rFonts w:asciiTheme="minorHAnsi" w:hAnsiTheme="minorHAnsi" w:cstheme="minorHAnsi"/>
@@ -2896,6 +3366,7 @@
         </w:rPr>
         <w:t xml:space="preserve">, </w:t>
       </w:r>
+      <w:proofErr w:type="spellStart"/>
       <w:r>
         <w:rPr>
           <w:rFonts w:asciiTheme="minorHAnsi" w:hAnsiTheme="minorHAnsi" w:cstheme="minorHAnsi"/>
@@ -2904,6 +3375,7 @@
         </w:rPr>
         <w:t>JMenu</w:t>
       </w:r>
+      <w:proofErr w:type="spellEnd"/>
       <w:r>
         <w:rPr>
           <w:rFonts w:asciiTheme="minorHAnsi" w:hAnsiTheme="minorHAnsi" w:cstheme="minorHAnsi"/>
@@ -2912,6 +3384,7 @@
         </w:rPr>
         <w:t xml:space="preserve"> и </w:t>
       </w:r>
+      <w:proofErr w:type="spellStart"/>
       <w:r>
         <w:rPr>
           <w:rFonts w:asciiTheme="minorHAnsi" w:hAnsiTheme="minorHAnsi" w:cstheme="minorHAnsi"/>
@@ -2920,6 +3393,7 @@
         </w:rPr>
         <w:t>JMenuItem</w:t>
       </w:r>
+      <w:proofErr w:type="spellEnd"/>
     </w:p>
     <w:p>
       <w:pPr>
@@ -2939,21 +3413,41 @@
         </w:rPr>
         <w:t xml:space="preserve">private </w:t>
       </w:r>
+      <w:proofErr w:type="spellStart"/>
       <w:r>
         <w:rPr>
           <w:rFonts w:ascii="Consolas" w:hAnsi="Consolas"/>
           <w:color w:val="A9B7C6"/>
           <w:lang w:val="en-US"/>
         </w:rPr>
-        <w:t xml:space="preserve">JMenuBar </w:t>
-      </w:r>
+        <w:t>JMenuBar</w:t>
+      </w:r>
+      <w:proofErr w:type="spellEnd"/>
+      <w:r>
+        <w:rPr>
+          <w:rFonts w:ascii="Consolas" w:hAnsi="Consolas"/>
+          <w:color w:val="A9B7C6"/>
+          <w:lang w:val="en-US"/>
+        </w:rPr>
+        <w:t xml:space="preserve"> </w:t>
+      </w:r>
+      <w:proofErr w:type="spellStart"/>
       <w:r>
         <w:rPr>
           <w:rFonts w:ascii="Consolas" w:hAnsi="Consolas"/>
           <w:color w:val="9876AA"/>
           <w:lang w:val="en-US"/>
         </w:rPr>
-        <w:t xml:space="preserve">mainmenu </w:t>
+        <w:t>mainmenu</w:t>
+      </w:r>
+      <w:proofErr w:type="spellEnd"/>
+      <w:r>
+        <w:rPr>
+          <w:rFonts w:ascii="Consolas" w:hAnsi="Consolas"/>
+          <w:color w:val="9876AA"/>
+          <w:lang w:val="en-US"/>
+        </w:rPr>
+        <w:t xml:space="preserve"> </w:t>
       </w:r>
       <w:r>
         <w:rPr>
@@ -2971,13 +3465,23 @@
         </w:rPr>
         <w:t xml:space="preserve">new </w:t>
       </w:r>
+      <w:proofErr w:type="spellStart"/>
       <w:r>
         <w:rPr>
           <w:rFonts w:ascii="Consolas" w:hAnsi="Consolas"/>
           <w:color w:val="A9B7C6"/>
           <w:lang w:val="en-US"/>
         </w:rPr>
-        <w:t>JMenuBar()</w:t>
+        <w:t>JMenuBar</w:t>
+      </w:r>
+      <w:proofErr w:type="spellEnd"/>
+      <w:r>
+        <w:rPr>
+          <w:rFonts w:ascii="Consolas" w:hAnsi="Consolas"/>
+          <w:color w:val="A9B7C6"/>
+          <w:lang w:val="en-US"/>
+        </w:rPr>
+        <w:t>()</w:t>
       </w:r>
       <w:r>
         <w:rPr>
@@ -2996,13 +3500,23 @@
         <w:br/>
         <w:t xml:space="preserve">private </w:t>
       </w:r>
+      <w:proofErr w:type="spellStart"/>
       <w:r>
         <w:rPr>
           <w:rFonts w:ascii="Consolas" w:hAnsi="Consolas"/>
           <w:color w:val="A9B7C6"/>
           <w:lang w:val="en-US"/>
         </w:rPr>
-        <w:t xml:space="preserve">JMenu </w:t>
+        <w:t>JMenu</w:t>
+      </w:r>
+      <w:proofErr w:type="spellEnd"/>
+      <w:r>
+        <w:rPr>
+          <w:rFonts w:ascii="Consolas" w:hAnsi="Consolas"/>
+          <w:color w:val="A9B7C6"/>
+          <w:lang w:val="en-US"/>
+        </w:rPr>
+        <w:t xml:space="preserve"> </w:t>
       </w:r>
       <w:r>
         <w:rPr>
@@ -3028,13 +3542,23 @@
         </w:rPr>
         <w:t xml:space="preserve">new </w:t>
       </w:r>
+      <w:proofErr w:type="spellStart"/>
       <w:r>
         <w:rPr>
           <w:rFonts w:ascii="Consolas" w:hAnsi="Consolas"/>
           <w:color w:val="A9B7C6"/>
           <w:lang w:val="en-US"/>
         </w:rPr>
-        <w:t>JMenu(</w:t>
+        <w:t>JMenu</w:t>
+      </w:r>
+      <w:proofErr w:type="spellEnd"/>
+      <w:r>
+        <w:rPr>
+          <w:rFonts w:ascii="Consolas" w:hAnsi="Consolas"/>
+          <w:color w:val="A9B7C6"/>
+          <w:lang w:val="en-US"/>
+        </w:rPr>
+        <w:t>(</w:t>
       </w:r>
       <w:r>
         <w:rPr>
@@ -3084,21 +3608,41 @@
         <w:br/>
         <w:t xml:space="preserve">private </w:t>
       </w:r>
+      <w:proofErr w:type="spellStart"/>
       <w:r>
         <w:rPr>
           <w:rFonts w:ascii="Consolas" w:hAnsi="Consolas"/>
           <w:color w:val="A9B7C6"/>
           <w:lang w:val="en-US"/>
         </w:rPr>
-        <w:t xml:space="preserve">JMenu </w:t>
-      </w:r>
+        <w:t>JMenu</w:t>
+      </w:r>
+      <w:proofErr w:type="spellEnd"/>
+      <w:r>
+        <w:rPr>
+          <w:rFonts w:ascii="Consolas" w:hAnsi="Consolas"/>
+          <w:color w:val="A9B7C6"/>
+          <w:lang w:val="en-US"/>
+        </w:rPr>
+        <w:t xml:space="preserve"> </w:t>
+      </w:r>
+      <w:proofErr w:type="spellStart"/>
       <w:r>
         <w:rPr>
           <w:rFonts w:ascii="Consolas" w:hAnsi="Consolas"/>
           <w:color w:val="9876AA"/>
           <w:lang w:val="en-US"/>
         </w:rPr>
-        <w:t xml:space="preserve">infor_menu </w:t>
+        <w:t>infor_menu</w:t>
+      </w:r>
+      <w:proofErr w:type="spellEnd"/>
+      <w:r>
+        <w:rPr>
+          <w:rFonts w:ascii="Consolas" w:hAnsi="Consolas"/>
+          <w:color w:val="9876AA"/>
+          <w:lang w:val="en-US"/>
+        </w:rPr>
+        <w:t xml:space="preserve"> </w:t>
       </w:r>
       <w:r>
         <w:rPr>
@@ -3116,13 +3660,23 @@
         </w:rPr>
         <w:t xml:space="preserve">new </w:t>
       </w:r>
+      <w:proofErr w:type="spellStart"/>
       <w:r>
         <w:rPr>
           <w:rFonts w:ascii="Consolas" w:hAnsi="Consolas"/>
           <w:color w:val="A9B7C6"/>
           <w:lang w:val="en-US"/>
         </w:rPr>
-        <w:t>JMenu(</w:t>
+        <w:t>JMenu</w:t>
+      </w:r>
+      <w:proofErr w:type="spellEnd"/>
+      <w:r>
+        <w:rPr>
+          <w:rFonts w:ascii="Consolas" w:hAnsi="Consolas"/>
+          <w:color w:val="A9B7C6"/>
+          <w:lang w:val="en-US"/>
+        </w:rPr>
+        <w:t>(</w:t>
       </w:r>
       <w:r>
         <w:rPr>
@@ -3172,21 +3726,41 @@
         <w:br/>
         <w:t xml:space="preserve">private </w:t>
       </w:r>
+      <w:proofErr w:type="spellStart"/>
       <w:r>
         <w:rPr>
           <w:rFonts w:ascii="Consolas" w:hAnsi="Consolas"/>
           <w:color w:val="A9B7C6"/>
           <w:lang w:val="en-US"/>
         </w:rPr>
-        <w:t xml:space="preserve">JMenuItem </w:t>
-      </w:r>
+        <w:t>JMenuItem</w:t>
+      </w:r>
+      <w:proofErr w:type="spellEnd"/>
+      <w:r>
+        <w:rPr>
+          <w:rFonts w:ascii="Consolas" w:hAnsi="Consolas"/>
+          <w:color w:val="A9B7C6"/>
+          <w:lang w:val="en-US"/>
+        </w:rPr>
+        <w:t xml:space="preserve"> </w:t>
+      </w:r>
+      <w:proofErr w:type="spellStart"/>
       <w:r>
         <w:rPr>
           <w:rFonts w:ascii="Consolas" w:hAnsi="Consolas"/>
           <w:color w:val="9876AA"/>
           <w:lang w:val="en-US"/>
         </w:rPr>
-        <w:t xml:space="preserve">m_start </w:t>
+        <w:t>m_start</w:t>
+      </w:r>
+      <w:proofErr w:type="spellEnd"/>
+      <w:r>
+        <w:rPr>
+          <w:rFonts w:ascii="Consolas" w:hAnsi="Consolas"/>
+          <w:color w:val="9876AA"/>
+          <w:lang w:val="en-US"/>
+        </w:rPr>
+        <w:t xml:space="preserve"> </w:t>
       </w:r>
       <w:r>
         <w:rPr>
@@ -3204,13 +3778,23 @@
         </w:rPr>
         <w:t xml:space="preserve">new </w:t>
       </w:r>
+      <w:proofErr w:type="spellStart"/>
       <w:r>
         <w:rPr>
           <w:rFonts w:ascii="Consolas" w:hAnsi="Consolas"/>
           <w:color w:val="A9B7C6"/>
           <w:lang w:val="en-US"/>
         </w:rPr>
-        <w:t>JMenuItem(</w:t>
+        <w:t>JMenuItem</w:t>
+      </w:r>
+      <w:proofErr w:type="spellEnd"/>
+      <w:r>
+        <w:rPr>
+          <w:rFonts w:ascii="Consolas" w:hAnsi="Consolas"/>
+          <w:color w:val="A9B7C6"/>
+          <w:lang w:val="en-US"/>
+        </w:rPr>
+        <w:t>(</w:t>
       </w:r>
       <w:r>
         <w:rPr>
@@ -3275,21 +3859,41 @@
         <w:br/>
         <w:t xml:space="preserve">private </w:t>
       </w:r>
+      <w:proofErr w:type="spellStart"/>
       <w:r>
         <w:rPr>
           <w:rFonts w:ascii="Consolas" w:hAnsi="Consolas"/>
           <w:color w:val="A9B7C6"/>
           <w:lang w:val="en-US"/>
         </w:rPr>
-        <w:t xml:space="preserve">JMenuItem </w:t>
-      </w:r>
+        <w:t>JMenuItem</w:t>
+      </w:r>
+      <w:proofErr w:type="spellEnd"/>
+      <w:r>
+        <w:rPr>
+          <w:rFonts w:ascii="Consolas" w:hAnsi="Consolas"/>
+          <w:color w:val="A9B7C6"/>
+          <w:lang w:val="en-US"/>
+        </w:rPr>
+        <w:t xml:space="preserve"> </w:t>
+      </w:r>
+      <w:proofErr w:type="spellStart"/>
       <w:r>
         <w:rPr>
           <w:rFonts w:ascii="Consolas" w:hAnsi="Consolas"/>
           <w:color w:val="9876AA"/>
           <w:lang w:val="en-US"/>
         </w:rPr>
-        <w:t xml:space="preserve">m_stop </w:t>
+        <w:t>m_stop</w:t>
+      </w:r>
+      <w:proofErr w:type="spellEnd"/>
+      <w:r>
+        <w:rPr>
+          <w:rFonts w:ascii="Consolas" w:hAnsi="Consolas"/>
+          <w:color w:val="9876AA"/>
+          <w:lang w:val="en-US"/>
+        </w:rPr>
+        <w:t xml:space="preserve"> </w:t>
       </w:r>
       <w:r>
         <w:rPr>
@@ -3307,13 +3911,23 @@
         </w:rPr>
         <w:t xml:space="preserve">new </w:t>
       </w:r>
+      <w:proofErr w:type="spellStart"/>
       <w:r>
         <w:rPr>
           <w:rFonts w:ascii="Consolas" w:hAnsi="Consolas"/>
           <w:color w:val="A9B7C6"/>
           <w:lang w:val="en-US"/>
         </w:rPr>
-        <w:t>JMenuItem(</w:t>
+        <w:t>JMenuItem</w:t>
+      </w:r>
+      <w:proofErr w:type="spellEnd"/>
+      <w:r>
+        <w:rPr>
+          <w:rFonts w:ascii="Consolas" w:hAnsi="Consolas"/>
+          <w:color w:val="A9B7C6"/>
+          <w:lang w:val="en-US"/>
+        </w:rPr>
+        <w:t>(</w:t>
       </w:r>
       <w:r>
         <w:rPr>
@@ -3454,7 +4068,25 @@
           <w:sz w:val="24"/>
           <w:lang w:eastAsia="ru-RU"/>
         </w:rPr>
-        <w:t xml:space="preserve">В ходе выполнения работы были изучены различные инструменты для редактирования и управления графическими элементами в рабочей области программы. Более подробно былы изучены библиотеки </w:t>
+        <w:t xml:space="preserve">В ходе выполнения работы были изучены различные инструменты для редактирования и управления графическими элементами в рабочей области программы. Более подробно </w:t>
+      </w:r>
+      <w:proofErr w:type="spellStart"/>
+      <w:r>
+        <w:rPr>
+          <w:rFonts w:asciiTheme="minorHAnsi" w:hAnsiTheme="minorHAnsi" w:cstheme="minorHAnsi"/>
+          <w:sz w:val="24"/>
+          <w:lang w:eastAsia="ru-RU"/>
+        </w:rPr>
+        <w:t>былы</w:t>
+      </w:r>
+      <w:proofErr w:type="spellEnd"/>
+      <w:r>
+        <w:rPr>
+          <w:rFonts w:asciiTheme="minorHAnsi" w:hAnsiTheme="minorHAnsi" w:cstheme="minorHAnsi"/>
+          <w:sz w:val="24"/>
+          <w:lang w:eastAsia="ru-RU"/>
+        </w:rPr>
+        <w:t xml:space="preserve"> изучены библиотеки </w:t>
       </w:r>
       <w:r>
         <w:rPr>
@@ -3574,7 +4206,7 @@
             <w:noProof/>
             <w:sz w:val="24"/>
           </w:rPr>
-          <w:t>3</w:t>
+          <w:t>5</w:t>
         </w:r>
         <w:r>
           <w:rPr>
@@ -3665,14 +4297,51 @@
       <w:spacing w:before="96" w:beforeAutospacing="0" w:after="0" w:afterAutospacing="0"/>
       <w:ind w:left="547" w:hanging="547"/>
       <w:jc w:val="center"/>
-    </w:pPr>
-    <w:r>
       <w:rPr>
         <w:rFonts w:eastAsia="+mn-ea"/>
         <w:color w:val="000000"/>
         <w:kern w:val="24"/>
       </w:rPr>
-      <w:t>МИНИСТЕРСТВО ОБРАЗОВАНИЯ И НАУКИ РОССИЙСКОЙ ФЕДЕРАЦИИ</w:t>
+    </w:pPr>
+    <w:r>
+      <w:rPr>
+        <w:rFonts w:eastAsia="+mn-ea"/>
+        <w:color w:val="000000"/>
+        <w:kern w:val="24"/>
+      </w:rPr>
+      <w:t>МИНИСТЕРСТВО Н</w:t>
+    </w:r>
+    <w:r>
+      <w:rPr>
+        <w:rFonts w:eastAsia="+mn-ea"/>
+        <w:color w:val="000000"/>
+        <w:kern w:val="24"/>
+      </w:rPr>
+      <w:t>АУКИ</w:t>
+    </w:r>
+    <w:r>
+      <w:rPr>
+        <w:rFonts w:eastAsia="+mn-ea"/>
+        <w:color w:val="000000"/>
+        <w:kern w:val="24"/>
+      </w:rPr>
+      <w:t xml:space="preserve"> И ВЫСШЕГО ОБРАЗОВАНИЯ</w:t>
+    </w:r>
+  </w:p>
+  <w:p>
+    <w:pPr>
+      <w:pStyle w:val="a3"/>
+      <w:spacing w:before="96" w:beforeAutospacing="0" w:after="0" w:afterAutospacing="0"/>
+      <w:ind w:left="547" w:hanging="547"/>
+      <w:jc w:val="center"/>
+    </w:pPr>
+    <w:r>
+      <w:rPr>
+        <w:rFonts w:eastAsia="+mn-ea"/>
+        <w:color w:val="000000"/>
+        <w:kern w:val="24"/>
+      </w:rPr>
+      <w:t xml:space="preserve"> РОССИЙСКОЙ ФЕДЕРАЦИИ</w:t>
     </w:r>
   </w:p>
   <w:p>
@@ -7402,7 +8071,7 @@
 </file>
 
 <file path=customXml/itemProps1.xml><?xml version="1.0" encoding="utf-8"?>
-<ds:datastoreItem xmlns:ds="http://schemas.openxmlformats.org/officeDocument/2006/customXml" ds:itemID="{C6932745-7DB1-4F06-97A7-B86F60D50DDA}">
+<ds:datastoreItem xmlns:ds="http://schemas.openxmlformats.org/officeDocument/2006/customXml" ds:itemID="{FA805FC8-09CD-484A-9CBD-D7EA6F8D5BDB}">
   <ds:schemaRefs>
     <ds:schemaRef ds:uri="http://schemas.openxmlformats.org/officeDocument/2006/bibliography"/>
   </ds:schemaRefs>

</xml_diff>